<commit_message>
added more details for preparation
</commit_message>
<xml_diff>
--- a/interview_preparation/microservices/best-practices.docx
+++ b/interview_preparation/microservices/best-practices.docx
@@ -1,113 +1,1442 @@
 
 <file path=word/document.xml><?xml version="1.0" encoding="utf-8"?>
-<w:document xmlns:wpc="http://schemas.microsoft.com/office/word/2010/wordprocessingCanvas" xmlns:cx="http://schemas.microsoft.com/office/drawing/2014/chartex" xmlns:cx1="http://schemas.microsoft.com/office/drawing/2015/9/8/chartex" xmlns:cx2="http://schemas.microsoft.com/office/drawing/2015/10/21/chartex" xmlns:cx3="http://schemas.microsoft.com/office/drawing/2016/5/9/chartex" xmlns:cx4="http://schemas.microsoft.com/office/drawing/2016/5/10/chartex" xmlns:cx5="http://schemas.microsoft.com/office/drawing/2016/5/11/chartex" xmlns:cx6="http://schemas.microsoft.com/office/drawing/2016/5/12/chartex" xmlns:cx7="http://schemas.microsoft.com/office/drawing/2016/5/13/chartex" xmlns:cx8="http://schemas.microsoft.com/office/drawing/2016/5/14/chartex" xmlns:mc="http://schemas.openxmlformats.org/markup-compatibility/2006" xmlns:aink="http://schemas.microsoft.com/office/drawing/2016/ink" xmlns:am3d="http://schemas.microsoft.com/office/drawing/2017/model3d" xmlns:o="urn:schemas-microsoft-com:office:office" xmlns:oel="http://schemas.microsoft.com/office/2019/extlst" xmlns:r="http://schemas.openxmlformats.org/officeDocument/2006/relationships" xmlns:m="http://schemas.openxmlformats.org/officeDocument/2006/math" xmlns:v="urn:schemas-microsoft-com:vml" xmlns:wp14="http://schemas.microsoft.com/office/word/2010/wordprocessingDrawing" xmlns:wp="http://schemas.openxmlformats.org/drawingml/2006/wordprocessingDrawing" xmlns:w10="urn:schemas-microsoft-com:office:word" xmlns:w="http://schemas.openxmlformats.org/wordprocessingml/2006/main" xmlns:w14="http://schemas.microsoft.com/office/word/2010/wordml" xmlns:w15="http://schemas.microsoft.com/office/word/2012/wordml" xmlns:w16cex="http://schemas.microsoft.com/office/word/2018/wordml/cex" xmlns:w16cid="http://schemas.microsoft.com/office/word/2016/wordml/cid" xmlns:w16="http://schemas.microsoft.com/office/word/2018/wordml" xmlns:w16du="http://schemas.microsoft.com/office/word/2023/wordml/word16du" xmlns:w16sdtdh="http://schemas.microsoft.com/office/word/2020/wordml/sdtdatahash" xmlns:w16se="http://schemas.microsoft.com/office/word/2015/wordml/symex" xmlns:wpg="http://schemas.microsoft.com/office/word/2010/wordprocessingGroup" xmlns:wpi="http://schemas.microsoft.com/office/word/2010/wordprocessingInk" xmlns:wne="http://schemas.microsoft.com/office/word/2006/wordml" xmlns:wps="http://schemas.microsoft.com/office/word/2010/wordprocessingShape" mc:Ignorable="w14 w15 w16se w16cid w16 w16cex w16sdtdh wp14">
+<w:document xmlns:wpc="http://schemas.microsoft.com/office/word/2010/wordprocessingCanvas" xmlns:cx="http://schemas.microsoft.com/office/drawing/2014/chartex" xmlns:cx1="http://schemas.microsoft.com/office/drawing/2015/9/8/chartex" xmlns:cx2="http://schemas.microsoft.com/office/drawing/2015/10/21/chartex" xmlns:cx3="http://schemas.microsoft.com/office/drawing/2016/5/9/chartex" xmlns:cx4="http://schemas.microsoft.com/office/drawing/2016/5/10/chartex" xmlns:cx5="http://schemas.microsoft.com/office/drawing/2016/5/11/chartex" xmlns:cx6="http://schemas.microsoft.com/office/drawing/2016/5/12/chartex" xmlns:cx7="http://schemas.microsoft.com/office/drawing/2016/5/13/chartex" xmlns:cx8="http://schemas.microsoft.com/office/drawing/2016/5/14/chartex" xmlns:mc="http://schemas.openxmlformats.org/markup-compatibility/2006" xmlns:aink="http://schemas.microsoft.com/office/drawing/2016/ink" xmlns:am3d="http://schemas.microsoft.com/office/drawing/2017/model3d" xmlns:o="urn:schemas-microsoft-com:office:office" xmlns:oel="http://schemas.microsoft.com/office/2019/extlst" xmlns:r="http://schemas.openxmlformats.org/officeDocument/2006/relationships" xmlns:m="http://schemas.openxmlformats.org/officeDocument/2006/math" xmlns:v="urn:schemas-microsoft-com:vml" xmlns:wp14="http://schemas.microsoft.com/office/word/2010/wordprocessingDrawing" xmlns:wp="http://schemas.openxmlformats.org/drawingml/2006/wordprocessingDrawing" xmlns:w10="urn:schemas-microsoft-com:office:word" xmlns:w="http://schemas.openxmlformats.org/wordprocessingml/2006/main" xmlns:w14="http://schemas.microsoft.com/office/word/2010/wordml" xmlns:w15="http://schemas.microsoft.com/office/word/2012/wordml" xmlns:w16cex="http://schemas.microsoft.com/office/word/2018/wordml/cex" xmlns:w16cid="http://schemas.microsoft.com/office/word/2016/wordml/cid" xmlns:w16="http://schemas.microsoft.com/office/word/2018/wordml" xmlns:w16sdtdh="http://schemas.microsoft.com/office/word/2020/wordml/sdtdatahash" xmlns:w16se="http://schemas.microsoft.com/office/word/2015/wordml/symex" xmlns:wpg="http://schemas.microsoft.com/office/word/2010/wordprocessingGroup" xmlns:wpi="http://schemas.microsoft.com/office/word/2010/wordprocessingInk" xmlns:wne="http://schemas.microsoft.com/office/word/2006/wordml" xmlns:wps="http://schemas.microsoft.com/office/word/2010/wordprocessingShape" mc:Ignorable="w14 w15 w16se w16cid w16 w16cex w16sdtdh wp14">
   <w:body>
     <w:p>
       <w:pPr>
-        <w:rPr>
-          <w:rFonts w:ascii="Georgia" w:hAnsi="Georgia"/>
-          <w:color w:val="292929"/>
-          <w:spacing w:val="-1"/>
-          <w:sz w:val="30"/>
-          <w:szCs w:val="30"/>
-          <w:shd w:val="clear" w:color="auto" w:fill="FFFFFF"/>
-        </w:rPr>
-      </w:pPr>
-      <w:r>
-        <w:rPr>
-          <w:rFonts w:ascii="Georgia" w:hAnsi="Georgia"/>
-          <w:color w:val="292929"/>
-          <w:spacing w:val="-1"/>
-          <w:sz w:val="30"/>
-          <w:szCs w:val="30"/>
-          <w:shd w:val="clear" w:color="auto" w:fill="FFFFFF"/>
-        </w:rPr>
-        <w:t>the </w:t>
-      </w:r>
-      <w:r>
-        <w:rPr>
-          <w:rStyle w:val="Strong"/>
-          <w:rFonts w:ascii="Georgia" w:hAnsi="Georgia"/>
-          <w:color w:val="292929"/>
-          <w:spacing w:val="-1"/>
-          <w:sz w:val="30"/>
-          <w:szCs w:val="30"/>
-          <w:shd w:val="clear" w:color="auto" w:fill="FFFFFF"/>
-        </w:rPr>
-        <w:t>inventory management microservice might use a NoSQL database</w:t>
-      </w:r>
-      <w:r>
-        <w:rPr>
-          <w:rFonts w:ascii="Georgia" w:hAnsi="Georgia"/>
-          <w:color w:val="292929"/>
-          <w:spacing w:val="-1"/>
-          <w:sz w:val="30"/>
-          <w:szCs w:val="30"/>
-          <w:shd w:val="clear" w:color="auto" w:fill="FFFFFF"/>
-        </w:rPr>
-        <w:t> for its high scalability and performance, while the</w:t>
-      </w:r>
-      <w:r>
-        <w:rPr>
-          <w:rStyle w:val="Strong"/>
-          <w:rFonts w:ascii="Georgia" w:hAnsi="Georgia"/>
-          <w:color w:val="292929"/>
-          <w:spacing w:val="-1"/>
-          <w:sz w:val="30"/>
-          <w:szCs w:val="30"/>
-          <w:shd w:val="clear" w:color="auto" w:fill="FFFFFF"/>
-        </w:rPr>
-        <w:t> user authentication microservice might use a relational database for its data consistency and transaction support</w:t>
-      </w:r>
-      <w:r>
-        <w:rPr>
-          <w:rFonts w:ascii="Georgia" w:hAnsi="Georgia"/>
-          <w:color w:val="292929"/>
-          <w:spacing w:val="-1"/>
-          <w:sz w:val="30"/>
-          <w:szCs w:val="30"/>
-          <w:shd w:val="clear" w:color="auto" w:fill="FFFFFF"/>
-        </w:rPr>
-        <w:t>.</w:t>
-      </w:r>
-    </w:p>
-    <w:p>
-      <w:pPr>
-        <w:rPr>
-          <w:rFonts w:ascii="Georgia" w:hAnsi="Georgia"/>
-          <w:color w:val="292929"/>
-          <w:spacing w:val="-1"/>
-          <w:sz w:val="30"/>
-          <w:szCs w:val="30"/>
-          <w:shd w:val="clear" w:color="auto" w:fill="FFFFFF"/>
-        </w:rPr>
-      </w:pPr>
-    </w:p>
-    <w:p>
-      <w:r>
-        <w:rPr>
-          <w:rFonts w:ascii="Georgia" w:hAnsi="Georgia"/>
-          <w:color w:val="292929"/>
-          <w:spacing w:val="-1"/>
-          <w:sz w:val="30"/>
-          <w:szCs w:val="30"/>
-          <w:shd w:val="clear" w:color="auto" w:fill="FFFFFF"/>
-        </w:rPr>
-        <w:t>For instance, </w:t>
-      </w:r>
-      <w:r>
-        <w:rPr>
-          <w:rStyle w:val="Strong"/>
-          <w:rFonts w:ascii="Georgia" w:hAnsi="Georgia"/>
-          <w:color w:val="292929"/>
-          <w:spacing w:val="-1"/>
-          <w:sz w:val="30"/>
-          <w:szCs w:val="30"/>
-          <w:shd w:val="clear" w:color="auto" w:fill="FFFFFF"/>
-        </w:rPr>
-        <w:t>if the order management microservice experiences a surge in traffic, it can be scaled independently of the other services, since it has its own database.</w:t>
-      </w:r>
-    </w:p>
+        <w:pBdr>
+          <w:top w:val="single" w:sz="2" w:space="0" w:color="D9D9E3"/>
+          <w:left w:val="single" w:sz="2" w:space="0" w:color="D9D9E3"/>
+          <w:bottom w:val="single" w:sz="2" w:space="0" w:color="D9D9E3"/>
+          <w:right w:val="single" w:sz="2" w:space="0" w:color="D9D9E3"/>
+        </w:pBdr>
+        <w:shd w:val="clear" w:color="auto" w:fill="F7F7F8"/>
+        <w:spacing w:after="300" w:line="240" w:lineRule="auto"/>
+        <w:rPr>
+          <w:rFonts w:ascii="Segoe UI" w:eastAsia="Times New Roman" w:hAnsi="Segoe UI" w:cs="Segoe UI"/>
+          <w:color w:val="374151"/>
+          <w:sz w:val="24"/>
+          <w:szCs w:val="24"/>
+          <w:lang w:eastAsia="en-IN"/>
+        </w:rPr>
+      </w:pPr>
+      <w:r>
+        <w:rPr>
+          <w:rFonts w:ascii="Segoe UI" w:eastAsia="Times New Roman" w:hAnsi="Segoe UI" w:cs="Segoe UI"/>
+          <w:color w:val="374151"/>
+          <w:sz w:val="24"/>
+          <w:szCs w:val="24"/>
+          <w:lang w:eastAsia="en-IN"/>
+        </w:rPr>
+        <w:t>Microservices architecture offers many benefits, such as scalability, flexibility, and maintainability, but it also introduces challenges. To ensure successful implementation, here are some best practices for designing, developing, and managing microservices:</w:t>
+      </w:r>
+    </w:p>
+    <w:p>
+      <w:pPr>
+        <w:numPr>
+          <w:ilvl w:val="0"/>
+          <w:numId w:val="1"/>
+        </w:numPr>
+        <w:pBdr>
+          <w:top w:val="single" w:sz="2" w:space="0" w:color="D9D9E3"/>
+          <w:left w:val="single" w:sz="2" w:space="5" w:color="D9D9E3"/>
+          <w:bottom w:val="single" w:sz="2" w:space="0" w:color="D9D9E3"/>
+          <w:right w:val="single" w:sz="2" w:space="0" w:color="D9D9E3"/>
+        </w:pBdr>
+        <w:shd w:val="clear" w:color="auto" w:fill="F7F7F8"/>
+        <w:spacing w:after="0" w:line="240" w:lineRule="auto"/>
+        <w:rPr>
+          <w:rFonts w:ascii="Segoe UI" w:eastAsia="Times New Roman" w:hAnsi="Segoe UI" w:cs="Segoe UI"/>
+          <w:color w:val="374151"/>
+          <w:sz w:val="24"/>
+          <w:szCs w:val="24"/>
+          <w:lang w:eastAsia="en-IN"/>
+        </w:rPr>
+      </w:pPr>
+      <w:r>
+        <w:rPr>
+          <w:rFonts w:ascii="Segoe UI" w:eastAsia="Times New Roman" w:hAnsi="Segoe UI" w:cs="Segoe UI"/>
+          <w:color w:val="374151"/>
+          <w:sz w:val="24"/>
+          <w:szCs w:val="24"/>
+          <w:lang w:eastAsia="en-IN"/>
+        </w:rPr>
+        <w:t>Single Responsibility Principle (SRP):</w:t>
+      </w:r>
+    </w:p>
+    <w:p>
+      <w:pPr>
+        <w:numPr>
+          <w:ilvl w:val="1"/>
+          <w:numId w:val="1"/>
+        </w:numPr>
+        <w:pBdr>
+          <w:top w:val="single" w:sz="2" w:space="0" w:color="D9D9E3"/>
+          <w:left w:val="single" w:sz="2" w:space="5" w:color="D9D9E3"/>
+          <w:bottom w:val="single" w:sz="2" w:space="0" w:color="D9D9E3"/>
+          <w:right w:val="single" w:sz="2" w:space="0" w:color="D9D9E3"/>
+        </w:pBdr>
+        <w:shd w:val="clear" w:color="auto" w:fill="F7F7F8"/>
+        <w:spacing w:after="0" w:line="240" w:lineRule="auto"/>
+        <w:rPr>
+          <w:rFonts w:ascii="Segoe UI" w:eastAsia="Times New Roman" w:hAnsi="Segoe UI" w:cs="Segoe UI"/>
+          <w:color w:val="374151"/>
+          <w:sz w:val="24"/>
+          <w:szCs w:val="24"/>
+          <w:lang w:eastAsia="en-IN"/>
+        </w:rPr>
+      </w:pPr>
+      <w:r>
+        <w:rPr>
+          <w:rFonts w:ascii="Segoe UI" w:eastAsia="Times New Roman" w:hAnsi="Segoe UI" w:cs="Segoe UI"/>
+          <w:color w:val="374151"/>
+          <w:sz w:val="24"/>
+          <w:szCs w:val="24"/>
+          <w:lang w:eastAsia="en-IN"/>
+        </w:rPr>
+        <w:t>Keep each microservice focused on a single, well-defined responsibility or business domain.</w:t>
+      </w:r>
+    </w:p>
+    <w:p>
+      <w:pPr>
+        <w:numPr>
+          <w:ilvl w:val="1"/>
+          <w:numId w:val="1"/>
+        </w:numPr>
+        <w:pBdr>
+          <w:top w:val="single" w:sz="2" w:space="0" w:color="D9D9E3"/>
+          <w:left w:val="single" w:sz="2" w:space="5" w:color="D9D9E3"/>
+          <w:bottom w:val="single" w:sz="2" w:space="0" w:color="D9D9E3"/>
+          <w:right w:val="single" w:sz="2" w:space="0" w:color="D9D9E3"/>
+        </w:pBdr>
+        <w:shd w:val="clear" w:color="auto" w:fill="F7F7F8"/>
+        <w:spacing w:after="0" w:line="240" w:lineRule="auto"/>
+        <w:rPr>
+          <w:rFonts w:ascii="Segoe UI" w:eastAsia="Times New Roman" w:hAnsi="Segoe UI" w:cs="Segoe UI"/>
+          <w:color w:val="374151"/>
+          <w:sz w:val="24"/>
+          <w:szCs w:val="24"/>
+          <w:lang w:eastAsia="en-IN"/>
+        </w:rPr>
+      </w:pPr>
+      <w:r>
+        <w:rPr>
+          <w:rFonts w:ascii="Segoe UI" w:eastAsia="Times New Roman" w:hAnsi="Segoe UI" w:cs="Segoe UI"/>
+          <w:color w:val="374151"/>
+          <w:sz w:val="24"/>
+          <w:szCs w:val="24"/>
+          <w:lang w:eastAsia="en-IN"/>
+        </w:rPr>
+        <w:t>Avoid creating monolithic microservices that try to handle multiple unrelated functionalities.</w:t>
+      </w:r>
+    </w:p>
+    <w:p>
+      <w:pPr>
+        <w:numPr>
+          <w:ilvl w:val="0"/>
+          <w:numId w:val="1"/>
+        </w:numPr>
+        <w:pBdr>
+          <w:top w:val="single" w:sz="2" w:space="0" w:color="D9D9E3"/>
+          <w:left w:val="single" w:sz="2" w:space="5" w:color="D9D9E3"/>
+          <w:bottom w:val="single" w:sz="2" w:space="0" w:color="D9D9E3"/>
+          <w:right w:val="single" w:sz="2" w:space="0" w:color="D9D9E3"/>
+        </w:pBdr>
+        <w:shd w:val="clear" w:color="auto" w:fill="F7F7F8"/>
+        <w:spacing w:after="0" w:line="240" w:lineRule="auto"/>
+        <w:rPr>
+          <w:rFonts w:ascii="Segoe UI" w:eastAsia="Times New Roman" w:hAnsi="Segoe UI" w:cs="Segoe UI"/>
+          <w:color w:val="374151"/>
+          <w:sz w:val="24"/>
+          <w:szCs w:val="24"/>
+          <w:lang w:eastAsia="en-IN"/>
+        </w:rPr>
+      </w:pPr>
+      <w:r>
+        <w:rPr>
+          <w:rFonts w:ascii="Segoe UI" w:eastAsia="Times New Roman" w:hAnsi="Segoe UI" w:cs="Segoe UI"/>
+          <w:color w:val="374151"/>
+          <w:sz w:val="24"/>
+          <w:szCs w:val="24"/>
+          <w:lang w:eastAsia="en-IN"/>
+        </w:rPr>
+        <w:t>Loose Coupling:</w:t>
+      </w:r>
+    </w:p>
+    <w:p>
+      <w:pPr>
+        <w:numPr>
+          <w:ilvl w:val="1"/>
+          <w:numId w:val="1"/>
+        </w:numPr>
+        <w:pBdr>
+          <w:top w:val="single" w:sz="2" w:space="0" w:color="D9D9E3"/>
+          <w:left w:val="single" w:sz="2" w:space="5" w:color="D9D9E3"/>
+          <w:bottom w:val="single" w:sz="2" w:space="0" w:color="D9D9E3"/>
+          <w:right w:val="single" w:sz="2" w:space="0" w:color="D9D9E3"/>
+        </w:pBdr>
+        <w:shd w:val="clear" w:color="auto" w:fill="F7F7F8"/>
+        <w:spacing w:after="0" w:line="240" w:lineRule="auto"/>
+        <w:rPr>
+          <w:rFonts w:ascii="Segoe UI" w:eastAsia="Times New Roman" w:hAnsi="Segoe UI" w:cs="Segoe UI"/>
+          <w:color w:val="374151"/>
+          <w:sz w:val="24"/>
+          <w:szCs w:val="24"/>
+          <w:lang w:eastAsia="en-IN"/>
+        </w:rPr>
+      </w:pPr>
+      <w:r>
+        <w:rPr>
+          <w:rFonts w:ascii="Segoe UI" w:eastAsia="Times New Roman" w:hAnsi="Segoe UI" w:cs="Segoe UI"/>
+          <w:color w:val="374151"/>
+          <w:sz w:val="24"/>
+          <w:szCs w:val="24"/>
+          <w:lang w:eastAsia="en-IN"/>
+        </w:rPr>
+        <w:t>Design microservices to be loosely coupled, reducing dependencies between services.</w:t>
+      </w:r>
+    </w:p>
+    <w:p>
+      <w:pPr>
+        <w:numPr>
+          <w:ilvl w:val="1"/>
+          <w:numId w:val="1"/>
+        </w:numPr>
+        <w:pBdr>
+          <w:top w:val="single" w:sz="2" w:space="0" w:color="D9D9E3"/>
+          <w:left w:val="single" w:sz="2" w:space="5" w:color="D9D9E3"/>
+          <w:bottom w:val="single" w:sz="2" w:space="0" w:color="D9D9E3"/>
+          <w:right w:val="single" w:sz="2" w:space="0" w:color="D9D9E3"/>
+        </w:pBdr>
+        <w:shd w:val="clear" w:color="auto" w:fill="F7F7F8"/>
+        <w:spacing w:after="0" w:line="240" w:lineRule="auto"/>
+        <w:rPr>
+          <w:rFonts w:ascii="Segoe UI" w:eastAsia="Times New Roman" w:hAnsi="Segoe UI" w:cs="Segoe UI"/>
+          <w:color w:val="374151"/>
+          <w:sz w:val="24"/>
+          <w:szCs w:val="24"/>
+          <w:lang w:eastAsia="en-IN"/>
+        </w:rPr>
+      </w:pPr>
+      <w:r>
+        <w:rPr>
+          <w:rFonts w:ascii="Segoe UI" w:eastAsia="Times New Roman" w:hAnsi="Segoe UI" w:cs="Segoe UI"/>
+          <w:color w:val="374151"/>
+          <w:sz w:val="24"/>
+          <w:szCs w:val="24"/>
+          <w:lang w:eastAsia="en-IN"/>
+        </w:rPr>
+        <w:t>Use asynchronous communication and event-driven patterns to decouple services.</w:t>
+      </w:r>
+    </w:p>
+    <w:p>
+      <w:pPr>
+        <w:numPr>
+          <w:ilvl w:val="0"/>
+          <w:numId w:val="1"/>
+        </w:numPr>
+        <w:pBdr>
+          <w:top w:val="single" w:sz="2" w:space="0" w:color="D9D9E3"/>
+          <w:left w:val="single" w:sz="2" w:space="5" w:color="D9D9E3"/>
+          <w:bottom w:val="single" w:sz="2" w:space="0" w:color="D9D9E3"/>
+          <w:right w:val="single" w:sz="2" w:space="0" w:color="D9D9E3"/>
+        </w:pBdr>
+        <w:shd w:val="clear" w:color="auto" w:fill="F7F7F8"/>
+        <w:spacing w:after="0" w:line="240" w:lineRule="auto"/>
+        <w:rPr>
+          <w:rFonts w:ascii="Segoe UI" w:eastAsia="Times New Roman" w:hAnsi="Segoe UI" w:cs="Segoe UI"/>
+          <w:color w:val="374151"/>
+          <w:sz w:val="24"/>
+          <w:szCs w:val="24"/>
+          <w:lang w:eastAsia="en-IN"/>
+        </w:rPr>
+      </w:pPr>
+      <w:r>
+        <w:rPr>
+          <w:rFonts w:ascii="Segoe UI" w:eastAsia="Times New Roman" w:hAnsi="Segoe UI" w:cs="Segoe UI"/>
+          <w:color w:val="374151"/>
+          <w:sz w:val="24"/>
+          <w:szCs w:val="24"/>
+          <w:lang w:eastAsia="en-IN"/>
+        </w:rPr>
+        <w:t>API Gateway:</w:t>
+      </w:r>
+    </w:p>
+    <w:p>
+      <w:pPr>
+        <w:numPr>
+          <w:ilvl w:val="1"/>
+          <w:numId w:val="1"/>
+        </w:numPr>
+        <w:pBdr>
+          <w:top w:val="single" w:sz="2" w:space="0" w:color="D9D9E3"/>
+          <w:left w:val="single" w:sz="2" w:space="5" w:color="D9D9E3"/>
+          <w:bottom w:val="single" w:sz="2" w:space="0" w:color="D9D9E3"/>
+          <w:right w:val="single" w:sz="2" w:space="0" w:color="D9D9E3"/>
+        </w:pBdr>
+        <w:shd w:val="clear" w:color="auto" w:fill="F7F7F8"/>
+        <w:spacing w:after="0" w:line="240" w:lineRule="auto"/>
+        <w:rPr>
+          <w:rFonts w:ascii="Segoe UI" w:eastAsia="Times New Roman" w:hAnsi="Segoe UI" w:cs="Segoe UI"/>
+          <w:color w:val="374151"/>
+          <w:sz w:val="24"/>
+          <w:szCs w:val="24"/>
+          <w:lang w:eastAsia="en-IN"/>
+        </w:rPr>
+      </w:pPr>
+      <w:r>
+        <w:rPr>
+          <w:rFonts w:ascii="Segoe UI" w:eastAsia="Times New Roman" w:hAnsi="Segoe UI" w:cs="Segoe UI"/>
+          <w:color w:val="374151"/>
+          <w:sz w:val="24"/>
+          <w:szCs w:val="24"/>
+          <w:lang w:eastAsia="en-IN"/>
+        </w:rPr>
+        <w:t xml:space="preserve">Implement an API gateway to provide a </w:t>
+      </w:r>
+      <w:proofErr w:type="gramStart"/>
+      <w:r>
+        <w:rPr>
+          <w:rFonts w:ascii="Segoe UI" w:eastAsia="Times New Roman" w:hAnsi="Segoe UI" w:cs="Segoe UI"/>
+          <w:color w:val="374151"/>
+          <w:sz w:val="24"/>
+          <w:szCs w:val="24"/>
+          <w:lang w:eastAsia="en-IN"/>
+        </w:rPr>
+        <w:t>single entry</w:t>
+      </w:r>
+      <w:proofErr w:type="gramEnd"/>
+      <w:r>
+        <w:rPr>
+          <w:rFonts w:ascii="Segoe UI" w:eastAsia="Times New Roman" w:hAnsi="Segoe UI" w:cs="Segoe UI"/>
+          <w:color w:val="374151"/>
+          <w:sz w:val="24"/>
+          <w:szCs w:val="24"/>
+          <w:lang w:eastAsia="en-IN"/>
+        </w:rPr>
+        <w:t xml:space="preserve"> point for clients to interact with multiple microservices.</w:t>
+      </w:r>
+    </w:p>
+    <w:p>
+      <w:pPr>
+        <w:numPr>
+          <w:ilvl w:val="1"/>
+          <w:numId w:val="1"/>
+        </w:numPr>
+        <w:pBdr>
+          <w:top w:val="single" w:sz="2" w:space="0" w:color="D9D9E3"/>
+          <w:left w:val="single" w:sz="2" w:space="5" w:color="D9D9E3"/>
+          <w:bottom w:val="single" w:sz="2" w:space="0" w:color="D9D9E3"/>
+          <w:right w:val="single" w:sz="2" w:space="0" w:color="D9D9E3"/>
+        </w:pBdr>
+        <w:shd w:val="clear" w:color="auto" w:fill="F7F7F8"/>
+        <w:spacing w:after="0" w:line="240" w:lineRule="auto"/>
+        <w:rPr>
+          <w:rFonts w:ascii="Segoe UI" w:eastAsia="Times New Roman" w:hAnsi="Segoe UI" w:cs="Segoe UI"/>
+          <w:color w:val="374151"/>
+          <w:sz w:val="24"/>
+          <w:szCs w:val="24"/>
+          <w:lang w:eastAsia="en-IN"/>
+        </w:rPr>
+      </w:pPr>
+      <w:r>
+        <w:rPr>
+          <w:rFonts w:ascii="Segoe UI" w:eastAsia="Times New Roman" w:hAnsi="Segoe UI" w:cs="Segoe UI"/>
+          <w:color w:val="374151"/>
+          <w:sz w:val="24"/>
+          <w:szCs w:val="24"/>
+          <w:lang w:eastAsia="en-IN"/>
+        </w:rPr>
+        <w:t>The API gateway handles authentication, routing, and other cross-cutting concerns.</w:t>
+      </w:r>
+    </w:p>
+    <w:p>
+      <w:pPr>
+        <w:numPr>
+          <w:ilvl w:val="0"/>
+          <w:numId w:val="1"/>
+        </w:numPr>
+        <w:pBdr>
+          <w:top w:val="single" w:sz="2" w:space="0" w:color="D9D9E3"/>
+          <w:left w:val="single" w:sz="2" w:space="5" w:color="D9D9E3"/>
+          <w:bottom w:val="single" w:sz="2" w:space="0" w:color="D9D9E3"/>
+          <w:right w:val="single" w:sz="2" w:space="0" w:color="D9D9E3"/>
+        </w:pBdr>
+        <w:shd w:val="clear" w:color="auto" w:fill="F7F7F8"/>
+        <w:spacing w:after="0" w:line="240" w:lineRule="auto"/>
+        <w:rPr>
+          <w:rFonts w:ascii="Segoe UI" w:eastAsia="Times New Roman" w:hAnsi="Segoe UI" w:cs="Segoe UI"/>
+          <w:color w:val="374151"/>
+          <w:sz w:val="24"/>
+          <w:szCs w:val="24"/>
+          <w:lang w:eastAsia="en-IN"/>
+        </w:rPr>
+      </w:pPr>
+      <w:r>
+        <w:rPr>
+          <w:rFonts w:ascii="Segoe UI" w:eastAsia="Times New Roman" w:hAnsi="Segoe UI" w:cs="Segoe UI"/>
+          <w:color w:val="374151"/>
+          <w:sz w:val="24"/>
+          <w:szCs w:val="24"/>
+          <w:lang w:eastAsia="en-IN"/>
+        </w:rPr>
+        <w:t>Data Management:</w:t>
+      </w:r>
+    </w:p>
+    <w:p>
+      <w:pPr>
+        <w:numPr>
+          <w:ilvl w:val="1"/>
+          <w:numId w:val="1"/>
+        </w:numPr>
+        <w:pBdr>
+          <w:top w:val="single" w:sz="2" w:space="0" w:color="D9D9E3"/>
+          <w:left w:val="single" w:sz="2" w:space="5" w:color="D9D9E3"/>
+          <w:bottom w:val="single" w:sz="2" w:space="0" w:color="D9D9E3"/>
+          <w:right w:val="single" w:sz="2" w:space="0" w:color="D9D9E3"/>
+        </w:pBdr>
+        <w:shd w:val="clear" w:color="auto" w:fill="F7F7F8"/>
+        <w:spacing w:after="0" w:line="240" w:lineRule="auto"/>
+        <w:rPr>
+          <w:rFonts w:ascii="Segoe UI" w:eastAsia="Times New Roman" w:hAnsi="Segoe UI" w:cs="Segoe UI"/>
+          <w:color w:val="374151"/>
+          <w:sz w:val="24"/>
+          <w:szCs w:val="24"/>
+          <w:lang w:eastAsia="en-IN"/>
+        </w:rPr>
+      </w:pPr>
+      <w:r>
+        <w:rPr>
+          <w:rFonts w:ascii="Segoe UI" w:eastAsia="Times New Roman" w:hAnsi="Segoe UI" w:cs="Segoe UI"/>
+          <w:color w:val="374151"/>
+          <w:sz w:val="24"/>
+          <w:szCs w:val="24"/>
+          <w:lang w:eastAsia="en-IN"/>
+        </w:rPr>
+        <w:t>Adopt the database per service pattern, where each microservice has its database.</w:t>
+      </w:r>
+    </w:p>
+    <w:p>
+      <w:pPr>
+        <w:numPr>
+          <w:ilvl w:val="1"/>
+          <w:numId w:val="1"/>
+        </w:numPr>
+        <w:pBdr>
+          <w:top w:val="single" w:sz="2" w:space="0" w:color="D9D9E3"/>
+          <w:left w:val="single" w:sz="2" w:space="5" w:color="D9D9E3"/>
+          <w:bottom w:val="single" w:sz="2" w:space="0" w:color="D9D9E3"/>
+          <w:right w:val="single" w:sz="2" w:space="0" w:color="D9D9E3"/>
+        </w:pBdr>
+        <w:shd w:val="clear" w:color="auto" w:fill="F7F7F8"/>
+        <w:spacing w:after="0" w:line="240" w:lineRule="auto"/>
+        <w:rPr>
+          <w:rFonts w:ascii="Segoe UI" w:eastAsia="Times New Roman" w:hAnsi="Segoe UI" w:cs="Segoe UI"/>
+          <w:color w:val="374151"/>
+          <w:sz w:val="24"/>
+          <w:szCs w:val="24"/>
+          <w:lang w:eastAsia="en-IN"/>
+        </w:rPr>
+      </w:pPr>
+      <w:r>
+        <w:rPr>
+          <w:rFonts w:ascii="Segoe UI" w:eastAsia="Times New Roman" w:hAnsi="Segoe UI" w:cs="Segoe UI"/>
+          <w:color w:val="374151"/>
+          <w:sz w:val="24"/>
+          <w:szCs w:val="24"/>
+          <w:lang w:eastAsia="en-IN"/>
+        </w:rPr>
+        <w:t>Use polyglot persistence to choose the most appropriate database for each microservice's data needs.</w:t>
+      </w:r>
+    </w:p>
+    <w:p>
+      <w:pPr>
+        <w:numPr>
+          <w:ilvl w:val="0"/>
+          <w:numId w:val="1"/>
+        </w:numPr>
+        <w:pBdr>
+          <w:top w:val="single" w:sz="2" w:space="0" w:color="D9D9E3"/>
+          <w:left w:val="single" w:sz="2" w:space="5" w:color="D9D9E3"/>
+          <w:bottom w:val="single" w:sz="2" w:space="0" w:color="D9D9E3"/>
+          <w:right w:val="single" w:sz="2" w:space="0" w:color="D9D9E3"/>
+        </w:pBdr>
+        <w:shd w:val="clear" w:color="auto" w:fill="F7F7F8"/>
+        <w:spacing w:after="0" w:line="240" w:lineRule="auto"/>
+        <w:rPr>
+          <w:rFonts w:ascii="Segoe UI" w:eastAsia="Times New Roman" w:hAnsi="Segoe UI" w:cs="Segoe UI"/>
+          <w:color w:val="374151"/>
+          <w:sz w:val="24"/>
+          <w:szCs w:val="24"/>
+          <w:lang w:eastAsia="en-IN"/>
+        </w:rPr>
+      </w:pPr>
+      <w:r>
+        <w:rPr>
+          <w:rFonts w:ascii="Segoe UI" w:eastAsia="Times New Roman" w:hAnsi="Segoe UI" w:cs="Segoe UI"/>
+          <w:color w:val="374151"/>
+          <w:sz w:val="24"/>
+          <w:szCs w:val="24"/>
+          <w:lang w:eastAsia="en-IN"/>
+        </w:rPr>
+        <w:t>Distributed Tracing and Monitoring:</w:t>
+      </w:r>
+    </w:p>
+    <w:p>
+      <w:pPr>
+        <w:numPr>
+          <w:ilvl w:val="1"/>
+          <w:numId w:val="1"/>
+        </w:numPr>
+        <w:pBdr>
+          <w:top w:val="single" w:sz="2" w:space="0" w:color="D9D9E3"/>
+          <w:left w:val="single" w:sz="2" w:space="5" w:color="D9D9E3"/>
+          <w:bottom w:val="single" w:sz="2" w:space="0" w:color="D9D9E3"/>
+          <w:right w:val="single" w:sz="2" w:space="0" w:color="D9D9E3"/>
+        </w:pBdr>
+        <w:shd w:val="clear" w:color="auto" w:fill="F7F7F8"/>
+        <w:spacing w:after="0" w:line="240" w:lineRule="auto"/>
+        <w:rPr>
+          <w:rFonts w:ascii="Segoe UI" w:eastAsia="Times New Roman" w:hAnsi="Segoe UI" w:cs="Segoe UI"/>
+          <w:color w:val="374151"/>
+          <w:sz w:val="24"/>
+          <w:szCs w:val="24"/>
+          <w:lang w:eastAsia="en-IN"/>
+        </w:rPr>
+      </w:pPr>
+      <w:r>
+        <w:rPr>
+          <w:rFonts w:ascii="Segoe UI" w:eastAsia="Times New Roman" w:hAnsi="Segoe UI" w:cs="Segoe UI"/>
+          <w:color w:val="374151"/>
+          <w:sz w:val="24"/>
+          <w:szCs w:val="24"/>
+          <w:lang w:eastAsia="en-IN"/>
+        </w:rPr>
+        <w:t>Implement distributed tracing to gain insight into the flow of requests across microservices.</w:t>
+      </w:r>
+    </w:p>
+    <w:p>
+      <w:pPr>
+        <w:numPr>
+          <w:ilvl w:val="1"/>
+          <w:numId w:val="1"/>
+        </w:numPr>
+        <w:pBdr>
+          <w:top w:val="single" w:sz="2" w:space="0" w:color="D9D9E3"/>
+          <w:left w:val="single" w:sz="2" w:space="5" w:color="D9D9E3"/>
+          <w:bottom w:val="single" w:sz="2" w:space="0" w:color="D9D9E3"/>
+          <w:right w:val="single" w:sz="2" w:space="0" w:color="D9D9E3"/>
+        </w:pBdr>
+        <w:shd w:val="clear" w:color="auto" w:fill="F7F7F8"/>
+        <w:spacing w:after="0" w:line="240" w:lineRule="auto"/>
+        <w:rPr>
+          <w:rFonts w:ascii="Segoe UI" w:eastAsia="Times New Roman" w:hAnsi="Segoe UI" w:cs="Segoe UI"/>
+          <w:color w:val="374151"/>
+          <w:sz w:val="24"/>
+          <w:szCs w:val="24"/>
+          <w:lang w:eastAsia="en-IN"/>
+        </w:rPr>
+      </w:pPr>
+      <w:r>
+        <w:rPr>
+          <w:rFonts w:ascii="Segoe UI" w:eastAsia="Times New Roman" w:hAnsi="Segoe UI" w:cs="Segoe UI"/>
+          <w:color w:val="374151"/>
+          <w:sz w:val="24"/>
+          <w:szCs w:val="24"/>
+          <w:lang w:eastAsia="en-IN"/>
+        </w:rPr>
+        <w:t>Use monitoring and observability tools to identify performance bottlenecks and errors.</w:t>
+      </w:r>
+    </w:p>
+    <w:p>
+      <w:pPr>
+        <w:numPr>
+          <w:ilvl w:val="0"/>
+          <w:numId w:val="1"/>
+        </w:numPr>
+        <w:pBdr>
+          <w:top w:val="single" w:sz="2" w:space="0" w:color="D9D9E3"/>
+          <w:left w:val="single" w:sz="2" w:space="5" w:color="D9D9E3"/>
+          <w:bottom w:val="single" w:sz="2" w:space="0" w:color="D9D9E3"/>
+          <w:right w:val="single" w:sz="2" w:space="0" w:color="D9D9E3"/>
+        </w:pBdr>
+        <w:shd w:val="clear" w:color="auto" w:fill="F7F7F8"/>
+        <w:spacing w:after="0" w:line="240" w:lineRule="auto"/>
+        <w:rPr>
+          <w:rFonts w:ascii="Segoe UI" w:eastAsia="Times New Roman" w:hAnsi="Segoe UI" w:cs="Segoe UI"/>
+          <w:color w:val="374151"/>
+          <w:sz w:val="24"/>
+          <w:szCs w:val="24"/>
+          <w:lang w:eastAsia="en-IN"/>
+        </w:rPr>
+      </w:pPr>
+      <w:r>
+        <w:rPr>
+          <w:rFonts w:ascii="Segoe UI" w:eastAsia="Times New Roman" w:hAnsi="Segoe UI" w:cs="Segoe UI"/>
+          <w:color w:val="374151"/>
+          <w:sz w:val="24"/>
+          <w:szCs w:val="24"/>
+          <w:lang w:eastAsia="en-IN"/>
+        </w:rPr>
+        <w:t>Resilience:</w:t>
+      </w:r>
+    </w:p>
+    <w:p>
+      <w:pPr>
+        <w:numPr>
+          <w:ilvl w:val="1"/>
+          <w:numId w:val="1"/>
+        </w:numPr>
+        <w:pBdr>
+          <w:top w:val="single" w:sz="2" w:space="0" w:color="D9D9E3"/>
+          <w:left w:val="single" w:sz="2" w:space="5" w:color="D9D9E3"/>
+          <w:bottom w:val="single" w:sz="2" w:space="0" w:color="D9D9E3"/>
+          <w:right w:val="single" w:sz="2" w:space="0" w:color="D9D9E3"/>
+        </w:pBdr>
+        <w:shd w:val="clear" w:color="auto" w:fill="F7F7F8"/>
+        <w:spacing w:after="0" w:line="240" w:lineRule="auto"/>
+        <w:rPr>
+          <w:rFonts w:ascii="Segoe UI" w:eastAsia="Times New Roman" w:hAnsi="Segoe UI" w:cs="Segoe UI"/>
+          <w:color w:val="374151"/>
+          <w:sz w:val="24"/>
+          <w:szCs w:val="24"/>
+          <w:lang w:eastAsia="en-IN"/>
+        </w:rPr>
+      </w:pPr>
+      <w:r>
+        <w:rPr>
+          <w:rFonts w:ascii="Segoe UI" w:eastAsia="Times New Roman" w:hAnsi="Segoe UI" w:cs="Segoe UI"/>
+          <w:color w:val="374151"/>
+          <w:sz w:val="24"/>
+          <w:szCs w:val="24"/>
+          <w:lang w:eastAsia="en-IN"/>
+        </w:rPr>
+        <w:t>Apply the Circuit Breaker pattern to prevent cascading failures and implement graceful degradation.</w:t>
+      </w:r>
+    </w:p>
+    <w:p>
+      <w:pPr>
+        <w:numPr>
+          <w:ilvl w:val="1"/>
+          <w:numId w:val="1"/>
+        </w:numPr>
+        <w:pBdr>
+          <w:top w:val="single" w:sz="2" w:space="0" w:color="D9D9E3"/>
+          <w:left w:val="single" w:sz="2" w:space="5" w:color="D9D9E3"/>
+          <w:bottom w:val="single" w:sz="2" w:space="0" w:color="D9D9E3"/>
+          <w:right w:val="single" w:sz="2" w:space="0" w:color="D9D9E3"/>
+        </w:pBdr>
+        <w:shd w:val="clear" w:color="auto" w:fill="F7F7F8"/>
+        <w:spacing w:after="0" w:line="240" w:lineRule="auto"/>
+        <w:rPr>
+          <w:rFonts w:ascii="Segoe UI" w:eastAsia="Times New Roman" w:hAnsi="Segoe UI" w:cs="Segoe UI"/>
+          <w:color w:val="374151"/>
+          <w:sz w:val="24"/>
+          <w:szCs w:val="24"/>
+          <w:lang w:eastAsia="en-IN"/>
+        </w:rPr>
+      </w:pPr>
+      <w:r>
+        <w:rPr>
+          <w:rFonts w:ascii="Segoe UI" w:eastAsia="Times New Roman" w:hAnsi="Segoe UI" w:cs="Segoe UI"/>
+          <w:color w:val="374151"/>
+          <w:sz w:val="24"/>
+          <w:szCs w:val="24"/>
+          <w:lang w:eastAsia="en-IN"/>
+        </w:rPr>
+        <w:t>Use bulkheads to isolate resources and prevent failures in one service from affecting others.</w:t>
+      </w:r>
+    </w:p>
+    <w:p>
+      <w:pPr>
+        <w:numPr>
+          <w:ilvl w:val="0"/>
+          <w:numId w:val="1"/>
+        </w:numPr>
+        <w:pBdr>
+          <w:top w:val="single" w:sz="2" w:space="0" w:color="D9D9E3"/>
+          <w:left w:val="single" w:sz="2" w:space="5" w:color="D9D9E3"/>
+          <w:bottom w:val="single" w:sz="2" w:space="0" w:color="D9D9E3"/>
+          <w:right w:val="single" w:sz="2" w:space="0" w:color="D9D9E3"/>
+        </w:pBdr>
+        <w:shd w:val="clear" w:color="auto" w:fill="F7F7F8"/>
+        <w:spacing w:after="0" w:line="240" w:lineRule="auto"/>
+        <w:rPr>
+          <w:rFonts w:ascii="Segoe UI" w:eastAsia="Times New Roman" w:hAnsi="Segoe UI" w:cs="Segoe UI"/>
+          <w:color w:val="374151"/>
+          <w:sz w:val="24"/>
+          <w:szCs w:val="24"/>
+          <w:lang w:eastAsia="en-IN"/>
+        </w:rPr>
+      </w:pPr>
+      <w:r>
+        <w:rPr>
+          <w:rFonts w:ascii="Segoe UI" w:eastAsia="Times New Roman" w:hAnsi="Segoe UI" w:cs="Segoe UI"/>
+          <w:color w:val="374151"/>
+          <w:sz w:val="24"/>
+          <w:szCs w:val="24"/>
+          <w:lang w:eastAsia="en-IN"/>
+        </w:rPr>
+        <w:t>Scalability:</w:t>
+      </w:r>
+    </w:p>
+    <w:p>
+      <w:pPr>
+        <w:numPr>
+          <w:ilvl w:val="1"/>
+          <w:numId w:val="1"/>
+        </w:numPr>
+        <w:pBdr>
+          <w:top w:val="single" w:sz="2" w:space="0" w:color="D9D9E3"/>
+          <w:left w:val="single" w:sz="2" w:space="5" w:color="D9D9E3"/>
+          <w:bottom w:val="single" w:sz="2" w:space="0" w:color="D9D9E3"/>
+          <w:right w:val="single" w:sz="2" w:space="0" w:color="D9D9E3"/>
+        </w:pBdr>
+        <w:shd w:val="clear" w:color="auto" w:fill="F7F7F8"/>
+        <w:spacing w:after="0" w:line="240" w:lineRule="auto"/>
+        <w:rPr>
+          <w:rFonts w:ascii="Segoe UI" w:eastAsia="Times New Roman" w:hAnsi="Segoe UI" w:cs="Segoe UI"/>
+          <w:color w:val="374151"/>
+          <w:sz w:val="24"/>
+          <w:szCs w:val="24"/>
+          <w:lang w:eastAsia="en-IN"/>
+        </w:rPr>
+      </w:pPr>
+      <w:r>
+        <w:rPr>
+          <w:rFonts w:ascii="Segoe UI" w:eastAsia="Times New Roman" w:hAnsi="Segoe UI" w:cs="Segoe UI"/>
+          <w:color w:val="374151"/>
+          <w:sz w:val="24"/>
+          <w:szCs w:val="24"/>
+          <w:lang w:eastAsia="en-IN"/>
+        </w:rPr>
+        <w:t>Design microservices to be stateless and horizontally scalable.</w:t>
+      </w:r>
+    </w:p>
+    <w:p>
+      <w:pPr>
+        <w:numPr>
+          <w:ilvl w:val="1"/>
+          <w:numId w:val="1"/>
+        </w:numPr>
+        <w:pBdr>
+          <w:top w:val="single" w:sz="2" w:space="0" w:color="D9D9E3"/>
+          <w:left w:val="single" w:sz="2" w:space="5" w:color="D9D9E3"/>
+          <w:bottom w:val="single" w:sz="2" w:space="0" w:color="D9D9E3"/>
+          <w:right w:val="single" w:sz="2" w:space="0" w:color="D9D9E3"/>
+        </w:pBdr>
+        <w:shd w:val="clear" w:color="auto" w:fill="F7F7F8"/>
+        <w:spacing w:after="0" w:line="240" w:lineRule="auto"/>
+        <w:rPr>
+          <w:rFonts w:ascii="Segoe UI" w:eastAsia="Times New Roman" w:hAnsi="Segoe UI" w:cs="Segoe UI"/>
+          <w:color w:val="374151"/>
+          <w:sz w:val="24"/>
+          <w:szCs w:val="24"/>
+          <w:lang w:eastAsia="en-IN"/>
+        </w:rPr>
+      </w:pPr>
+      <w:r>
+        <w:rPr>
+          <w:rFonts w:ascii="Segoe UI" w:eastAsia="Times New Roman" w:hAnsi="Segoe UI" w:cs="Segoe UI"/>
+          <w:color w:val="374151"/>
+          <w:sz w:val="24"/>
+          <w:szCs w:val="24"/>
+          <w:lang w:eastAsia="en-IN"/>
+        </w:rPr>
+        <w:t>Use containerization (e.g., Docker) and container orchestration tools (e.g., Kubernetes) for efficient scaling.</w:t>
+      </w:r>
+    </w:p>
+    <w:p>
+      <w:pPr>
+        <w:numPr>
+          <w:ilvl w:val="0"/>
+          <w:numId w:val="1"/>
+        </w:numPr>
+        <w:pBdr>
+          <w:top w:val="single" w:sz="2" w:space="0" w:color="D9D9E3"/>
+          <w:left w:val="single" w:sz="2" w:space="5" w:color="D9D9E3"/>
+          <w:bottom w:val="single" w:sz="2" w:space="0" w:color="D9D9E3"/>
+          <w:right w:val="single" w:sz="2" w:space="0" w:color="D9D9E3"/>
+        </w:pBdr>
+        <w:shd w:val="clear" w:color="auto" w:fill="F7F7F8"/>
+        <w:spacing w:after="0" w:line="240" w:lineRule="auto"/>
+        <w:rPr>
+          <w:rFonts w:ascii="Segoe UI" w:eastAsia="Times New Roman" w:hAnsi="Segoe UI" w:cs="Segoe UI"/>
+          <w:color w:val="374151"/>
+          <w:sz w:val="24"/>
+          <w:szCs w:val="24"/>
+          <w:lang w:eastAsia="en-IN"/>
+        </w:rPr>
+      </w:pPr>
+      <w:r>
+        <w:rPr>
+          <w:rFonts w:ascii="Segoe UI" w:eastAsia="Times New Roman" w:hAnsi="Segoe UI" w:cs="Segoe UI"/>
+          <w:color w:val="374151"/>
+          <w:sz w:val="24"/>
+          <w:szCs w:val="24"/>
+          <w:lang w:eastAsia="en-IN"/>
+        </w:rPr>
+        <w:t>Versioning and Contracts:</w:t>
+      </w:r>
+    </w:p>
+    <w:p>
+      <w:pPr>
+        <w:numPr>
+          <w:ilvl w:val="1"/>
+          <w:numId w:val="1"/>
+        </w:numPr>
+        <w:pBdr>
+          <w:top w:val="single" w:sz="2" w:space="0" w:color="D9D9E3"/>
+          <w:left w:val="single" w:sz="2" w:space="5" w:color="D9D9E3"/>
+          <w:bottom w:val="single" w:sz="2" w:space="0" w:color="D9D9E3"/>
+          <w:right w:val="single" w:sz="2" w:space="0" w:color="D9D9E3"/>
+        </w:pBdr>
+        <w:shd w:val="clear" w:color="auto" w:fill="F7F7F8"/>
+        <w:spacing w:after="0" w:line="240" w:lineRule="auto"/>
+        <w:rPr>
+          <w:rFonts w:ascii="Segoe UI" w:eastAsia="Times New Roman" w:hAnsi="Segoe UI" w:cs="Segoe UI"/>
+          <w:color w:val="374151"/>
+          <w:sz w:val="24"/>
+          <w:szCs w:val="24"/>
+          <w:lang w:eastAsia="en-IN"/>
+        </w:rPr>
+      </w:pPr>
+      <w:r>
+        <w:rPr>
+          <w:rFonts w:ascii="Segoe UI" w:eastAsia="Times New Roman" w:hAnsi="Segoe UI" w:cs="Segoe UI"/>
+          <w:color w:val="374151"/>
+          <w:sz w:val="24"/>
+          <w:szCs w:val="24"/>
+          <w:lang w:eastAsia="en-IN"/>
+        </w:rPr>
+        <w:t>Establish clear versioning practices for APIs to maintain backward compatibility.</w:t>
+      </w:r>
+    </w:p>
+    <w:p>
+      <w:pPr>
+        <w:numPr>
+          <w:ilvl w:val="1"/>
+          <w:numId w:val="1"/>
+        </w:numPr>
+        <w:pBdr>
+          <w:top w:val="single" w:sz="2" w:space="0" w:color="D9D9E3"/>
+          <w:left w:val="single" w:sz="2" w:space="5" w:color="D9D9E3"/>
+          <w:bottom w:val="single" w:sz="2" w:space="0" w:color="D9D9E3"/>
+          <w:right w:val="single" w:sz="2" w:space="0" w:color="D9D9E3"/>
+        </w:pBdr>
+        <w:shd w:val="clear" w:color="auto" w:fill="F7F7F8"/>
+        <w:spacing w:after="0" w:line="240" w:lineRule="auto"/>
+        <w:rPr>
+          <w:rFonts w:ascii="Segoe UI" w:eastAsia="Times New Roman" w:hAnsi="Segoe UI" w:cs="Segoe UI"/>
+          <w:color w:val="374151"/>
+          <w:sz w:val="24"/>
+          <w:szCs w:val="24"/>
+          <w:lang w:eastAsia="en-IN"/>
+        </w:rPr>
+      </w:pPr>
+      <w:r>
+        <w:rPr>
+          <w:rFonts w:ascii="Segoe UI" w:eastAsia="Times New Roman" w:hAnsi="Segoe UI" w:cs="Segoe UI"/>
+          <w:color w:val="374151"/>
+          <w:sz w:val="24"/>
+          <w:szCs w:val="24"/>
+          <w:lang w:eastAsia="en-IN"/>
+        </w:rPr>
+        <w:lastRenderedPageBreak/>
+        <w:t>Use contract testing to validate the compatibility between microservices.</w:t>
+      </w:r>
+    </w:p>
+    <w:p>
+      <w:pPr>
+        <w:numPr>
+          <w:ilvl w:val="0"/>
+          <w:numId w:val="1"/>
+        </w:numPr>
+        <w:pBdr>
+          <w:top w:val="single" w:sz="2" w:space="0" w:color="D9D9E3"/>
+          <w:left w:val="single" w:sz="2" w:space="5" w:color="D9D9E3"/>
+          <w:bottom w:val="single" w:sz="2" w:space="0" w:color="D9D9E3"/>
+          <w:right w:val="single" w:sz="2" w:space="0" w:color="D9D9E3"/>
+        </w:pBdr>
+        <w:shd w:val="clear" w:color="auto" w:fill="F7F7F8"/>
+        <w:spacing w:after="0" w:line="240" w:lineRule="auto"/>
+        <w:rPr>
+          <w:rFonts w:ascii="Segoe UI" w:eastAsia="Times New Roman" w:hAnsi="Segoe UI" w:cs="Segoe UI"/>
+          <w:color w:val="374151"/>
+          <w:sz w:val="24"/>
+          <w:szCs w:val="24"/>
+          <w:lang w:eastAsia="en-IN"/>
+        </w:rPr>
+      </w:pPr>
+      <w:r>
+        <w:rPr>
+          <w:rFonts w:ascii="Segoe UI" w:eastAsia="Times New Roman" w:hAnsi="Segoe UI" w:cs="Segoe UI"/>
+          <w:color w:val="374151"/>
+          <w:sz w:val="24"/>
+          <w:szCs w:val="24"/>
+          <w:lang w:eastAsia="en-IN"/>
+        </w:rPr>
+        <w:t>Continuous Integration and Deployment (CI/CD):</w:t>
+      </w:r>
+    </w:p>
+    <w:p>
+      <w:pPr>
+        <w:numPr>
+          <w:ilvl w:val="1"/>
+          <w:numId w:val="1"/>
+        </w:numPr>
+        <w:pBdr>
+          <w:top w:val="single" w:sz="2" w:space="0" w:color="D9D9E3"/>
+          <w:left w:val="single" w:sz="2" w:space="5" w:color="D9D9E3"/>
+          <w:bottom w:val="single" w:sz="2" w:space="0" w:color="D9D9E3"/>
+          <w:right w:val="single" w:sz="2" w:space="0" w:color="D9D9E3"/>
+        </w:pBdr>
+        <w:shd w:val="clear" w:color="auto" w:fill="F7F7F8"/>
+        <w:spacing w:after="0" w:line="240" w:lineRule="auto"/>
+        <w:rPr>
+          <w:rFonts w:ascii="Segoe UI" w:eastAsia="Times New Roman" w:hAnsi="Segoe UI" w:cs="Segoe UI"/>
+          <w:color w:val="374151"/>
+          <w:sz w:val="24"/>
+          <w:szCs w:val="24"/>
+          <w:lang w:eastAsia="en-IN"/>
+        </w:rPr>
+      </w:pPr>
+      <w:r>
+        <w:rPr>
+          <w:rFonts w:ascii="Segoe UI" w:eastAsia="Times New Roman" w:hAnsi="Segoe UI" w:cs="Segoe UI"/>
+          <w:color w:val="374151"/>
+          <w:sz w:val="24"/>
+          <w:szCs w:val="24"/>
+          <w:lang w:eastAsia="en-IN"/>
+        </w:rPr>
+        <w:t>Automate the build, testing, and deployment processes for microservices.</w:t>
+      </w:r>
+    </w:p>
+    <w:p>
+      <w:pPr>
+        <w:numPr>
+          <w:ilvl w:val="1"/>
+          <w:numId w:val="1"/>
+        </w:numPr>
+        <w:pBdr>
+          <w:top w:val="single" w:sz="2" w:space="0" w:color="D9D9E3"/>
+          <w:left w:val="single" w:sz="2" w:space="5" w:color="D9D9E3"/>
+          <w:bottom w:val="single" w:sz="2" w:space="0" w:color="D9D9E3"/>
+          <w:right w:val="single" w:sz="2" w:space="0" w:color="D9D9E3"/>
+        </w:pBdr>
+        <w:shd w:val="clear" w:color="auto" w:fill="F7F7F8"/>
+        <w:spacing w:after="0" w:line="240" w:lineRule="auto"/>
+        <w:rPr>
+          <w:rFonts w:ascii="Segoe UI" w:eastAsia="Times New Roman" w:hAnsi="Segoe UI" w:cs="Segoe UI"/>
+          <w:color w:val="374151"/>
+          <w:sz w:val="24"/>
+          <w:szCs w:val="24"/>
+          <w:lang w:eastAsia="en-IN"/>
+        </w:rPr>
+      </w:pPr>
+      <w:r>
+        <w:rPr>
+          <w:rFonts w:ascii="Segoe UI" w:eastAsia="Times New Roman" w:hAnsi="Segoe UI" w:cs="Segoe UI"/>
+          <w:color w:val="374151"/>
+          <w:sz w:val="24"/>
+          <w:szCs w:val="24"/>
+          <w:lang w:eastAsia="en-IN"/>
+        </w:rPr>
+        <w:t>Adopt CI/CD pipelines to ensure fast and reliable delivery of changes.</w:t>
+      </w:r>
+    </w:p>
+    <w:p>
+      <w:pPr>
+        <w:numPr>
+          <w:ilvl w:val="0"/>
+          <w:numId w:val="1"/>
+        </w:numPr>
+        <w:pBdr>
+          <w:top w:val="single" w:sz="2" w:space="0" w:color="D9D9E3"/>
+          <w:left w:val="single" w:sz="2" w:space="5" w:color="D9D9E3"/>
+          <w:bottom w:val="single" w:sz="2" w:space="0" w:color="D9D9E3"/>
+          <w:right w:val="single" w:sz="2" w:space="0" w:color="D9D9E3"/>
+        </w:pBdr>
+        <w:shd w:val="clear" w:color="auto" w:fill="F7F7F8"/>
+        <w:spacing w:after="0" w:line="240" w:lineRule="auto"/>
+        <w:rPr>
+          <w:rFonts w:ascii="Segoe UI" w:eastAsia="Times New Roman" w:hAnsi="Segoe UI" w:cs="Segoe UI"/>
+          <w:color w:val="374151"/>
+          <w:sz w:val="24"/>
+          <w:szCs w:val="24"/>
+          <w:lang w:eastAsia="en-IN"/>
+        </w:rPr>
+      </w:pPr>
+      <w:r>
+        <w:rPr>
+          <w:rFonts w:ascii="Segoe UI" w:eastAsia="Times New Roman" w:hAnsi="Segoe UI" w:cs="Segoe UI"/>
+          <w:color w:val="374151"/>
+          <w:sz w:val="24"/>
+          <w:szCs w:val="24"/>
+          <w:lang w:eastAsia="en-IN"/>
+        </w:rPr>
+        <w:t>Domain-Driven Design (DDD):</w:t>
+      </w:r>
+    </w:p>
+    <w:p>
+      <w:pPr>
+        <w:numPr>
+          <w:ilvl w:val="1"/>
+          <w:numId w:val="1"/>
+        </w:numPr>
+        <w:pBdr>
+          <w:top w:val="single" w:sz="2" w:space="0" w:color="D9D9E3"/>
+          <w:left w:val="single" w:sz="2" w:space="5" w:color="D9D9E3"/>
+          <w:bottom w:val="single" w:sz="2" w:space="0" w:color="D9D9E3"/>
+          <w:right w:val="single" w:sz="2" w:space="0" w:color="D9D9E3"/>
+        </w:pBdr>
+        <w:shd w:val="clear" w:color="auto" w:fill="F7F7F8"/>
+        <w:spacing w:after="0" w:line="240" w:lineRule="auto"/>
+        <w:rPr>
+          <w:rFonts w:ascii="Segoe UI" w:eastAsia="Times New Roman" w:hAnsi="Segoe UI" w:cs="Segoe UI"/>
+          <w:color w:val="374151"/>
+          <w:sz w:val="24"/>
+          <w:szCs w:val="24"/>
+          <w:lang w:eastAsia="en-IN"/>
+        </w:rPr>
+      </w:pPr>
+      <w:r>
+        <w:rPr>
+          <w:rFonts w:ascii="Segoe UI" w:eastAsia="Times New Roman" w:hAnsi="Segoe UI" w:cs="Segoe UI"/>
+          <w:color w:val="374151"/>
+          <w:sz w:val="24"/>
+          <w:szCs w:val="24"/>
+          <w:lang w:eastAsia="en-IN"/>
+        </w:rPr>
+        <w:t>Apply DDD principles to model microservices based on business domains and ubiquitous language.</w:t>
+      </w:r>
+    </w:p>
+    <w:p>
+      <w:pPr>
+        <w:numPr>
+          <w:ilvl w:val="1"/>
+          <w:numId w:val="1"/>
+        </w:numPr>
+        <w:pBdr>
+          <w:top w:val="single" w:sz="2" w:space="0" w:color="D9D9E3"/>
+          <w:left w:val="single" w:sz="2" w:space="5" w:color="D9D9E3"/>
+          <w:bottom w:val="single" w:sz="2" w:space="0" w:color="D9D9E3"/>
+          <w:right w:val="single" w:sz="2" w:space="0" w:color="D9D9E3"/>
+        </w:pBdr>
+        <w:shd w:val="clear" w:color="auto" w:fill="F7F7F8"/>
+        <w:spacing w:after="0" w:line="240" w:lineRule="auto"/>
+        <w:rPr>
+          <w:rFonts w:ascii="Segoe UI" w:eastAsia="Times New Roman" w:hAnsi="Segoe UI" w:cs="Segoe UI"/>
+          <w:color w:val="374151"/>
+          <w:sz w:val="24"/>
+          <w:szCs w:val="24"/>
+          <w:lang w:eastAsia="en-IN"/>
+        </w:rPr>
+      </w:pPr>
+      <w:r>
+        <w:rPr>
+          <w:rFonts w:ascii="Segoe UI" w:eastAsia="Times New Roman" w:hAnsi="Segoe UI" w:cs="Segoe UI"/>
+          <w:color w:val="374151"/>
+          <w:sz w:val="24"/>
+          <w:szCs w:val="24"/>
+          <w:lang w:eastAsia="en-IN"/>
+        </w:rPr>
+        <w:t>Collaborate with domain experts to design and evolve microservices effectively.</w:t>
+      </w:r>
+    </w:p>
+    <w:p>
+      <w:pPr>
+        <w:numPr>
+          <w:ilvl w:val="0"/>
+          <w:numId w:val="1"/>
+        </w:numPr>
+        <w:pBdr>
+          <w:top w:val="single" w:sz="2" w:space="0" w:color="D9D9E3"/>
+          <w:left w:val="single" w:sz="2" w:space="5" w:color="D9D9E3"/>
+          <w:bottom w:val="single" w:sz="2" w:space="0" w:color="D9D9E3"/>
+          <w:right w:val="single" w:sz="2" w:space="0" w:color="D9D9E3"/>
+        </w:pBdr>
+        <w:shd w:val="clear" w:color="auto" w:fill="F7F7F8"/>
+        <w:spacing w:after="0" w:line="240" w:lineRule="auto"/>
+        <w:rPr>
+          <w:rFonts w:ascii="Segoe UI" w:eastAsia="Times New Roman" w:hAnsi="Segoe UI" w:cs="Segoe UI"/>
+          <w:color w:val="374151"/>
+          <w:sz w:val="24"/>
+          <w:szCs w:val="24"/>
+          <w:lang w:eastAsia="en-IN"/>
+        </w:rPr>
+      </w:pPr>
+      <w:r>
+        <w:rPr>
+          <w:rFonts w:ascii="Segoe UI" w:eastAsia="Times New Roman" w:hAnsi="Segoe UI" w:cs="Segoe UI"/>
+          <w:color w:val="374151"/>
+          <w:sz w:val="24"/>
+          <w:szCs w:val="24"/>
+          <w:lang w:eastAsia="en-IN"/>
+        </w:rPr>
+        <w:t>Security:</w:t>
+      </w:r>
+    </w:p>
+    <w:p>
+      <w:pPr>
+        <w:numPr>
+          <w:ilvl w:val="1"/>
+          <w:numId w:val="1"/>
+        </w:numPr>
+        <w:pBdr>
+          <w:top w:val="single" w:sz="2" w:space="0" w:color="D9D9E3"/>
+          <w:left w:val="single" w:sz="2" w:space="5" w:color="D9D9E3"/>
+          <w:bottom w:val="single" w:sz="2" w:space="0" w:color="D9D9E3"/>
+          <w:right w:val="single" w:sz="2" w:space="0" w:color="D9D9E3"/>
+        </w:pBdr>
+        <w:shd w:val="clear" w:color="auto" w:fill="F7F7F8"/>
+        <w:spacing w:after="0" w:line="240" w:lineRule="auto"/>
+        <w:rPr>
+          <w:rFonts w:ascii="Segoe UI" w:eastAsia="Times New Roman" w:hAnsi="Segoe UI" w:cs="Segoe UI"/>
+          <w:color w:val="374151"/>
+          <w:sz w:val="24"/>
+          <w:szCs w:val="24"/>
+          <w:lang w:eastAsia="en-IN"/>
+        </w:rPr>
+      </w:pPr>
+      <w:r>
+        <w:rPr>
+          <w:rFonts w:ascii="Segoe UI" w:eastAsia="Times New Roman" w:hAnsi="Segoe UI" w:cs="Segoe UI"/>
+          <w:color w:val="374151"/>
+          <w:sz w:val="24"/>
+          <w:szCs w:val="24"/>
+          <w:lang w:eastAsia="en-IN"/>
+        </w:rPr>
+        <w:t>Implement security best practices, including proper authentication and authorization mechanisms.</w:t>
+      </w:r>
+    </w:p>
+    <w:p>
+      <w:pPr>
+        <w:numPr>
+          <w:ilvl w:val="1"/>
+          <w:numId w:val="1"/>
+        </w:numPr>
+        <w:pBdr>
+          <w:top w:val="single" w:sz="2" w:space="0" w:color="D9D9E3"/>
+          <w:left w:val="single" w:sz="2" w:space="5" w:color="D9D9E3"/>
+          <w:bottom w:val="single" w:sz="2" w:space="0" w:color="D9D9E3"/>
+          <w:right w:val="single" w:sz="2" w:space="0" w:color="D9D9E3"/>
+        </w:pBdr>
+        <w:shd w:val="clear" w:color="auto" w:fill="F7F7F8"/>
+        <w:spacing w:after="0" w:line="240" w:lineRule="auto"/>
+        <w:rPr>
+          <w:rFonts w:ascii="Segoe UI" w:eastAsia="Times New Roman" w:hAnsi="Segoe UI" w:cs="Segoe UI"/>
+          <w:color w:val="374151"/>
+          <w:sz w:val="24"/>
+          <w:szCs w:val="24"/>
+          <w:lang w:eastAsia="en-IN"/>
+        </w:rPr>
+      </w:pPr>
+      <w:r>
+        <w:rPr>
+          <w:rFonts w:ascii="Segoe UI" w:eastAsia="Times New Roman" w:hAnsi="Segoe UI" w:cs="Segoe UI"/>
+          <w:color w:val="374151"/>
+          <w:sz w:val="24"/>
+          <w:szCs w:val="24"/>
+          <w:lang w:eastAsia="en-IN"/>
+        </w:rPr>
+        <w:t>Use secure communication protocols (e.g., HTTPS) and manage sensitive data appropriately.</w:t>
+      </w:r>
+    </w:p>
+    <w:p>
+      <w:pPr>
+        <w:numPr>
+          <w:ilvl w:val="0"/>
+          <w:numId w:val="1"/>
+        </w:numPr>
+        <w:pBdr>
+          <w:top w:val="single" w:sz="2" w:space="0" w:color="D9D9E3"/>
+          <w:left w:val="single" w:sz="2" w:space="5" w:color="D9D9E3"/>
+          <w:bottom w:val="single" w:sz="2" w:space="0" w:color="D9D9E3"/>
+          <w:right w:val="single" w:sz="2" w:space="0" w:color="D9D9E3"/>
+        </w:pBdr>
+        <w:shd w:val="clear" w:color="auto" w:fill="F7F7F8"/>
+        <w:spacing w:after="0" w:line="240" w:lineRule="auto"/>
+        <w:rPr>
+          <w:rFonts w:ascii="Segoe UI" w:eastAsia="Times New Roman" w:hAnsi="Segoe UI" w:cs="Segoe UI"/>
+          <w:color w:val="374151"/>
+          <w:sz w:val="24"/>
+          <w:szCs w:val="24"/>
+          <w:lang w:eastAsia="en-IN"/>
+        </w:rPr>
+      </w:pPr>
+      <w:r>
+        <w:rPr>
+          <w:rFonts w:ascii="Segoe UI" w:eastAsia="Times New Roman" w:hAnsi="Segoe UI" w:cs="Segoe UI"/>
+          <w:color w:val="374151"/>
+          <w:sz w:val="24"/>
+          <w:szCs w:val="24"/>
+          <w:lang w:eastAsia="en-IN"/>
+        </w:rPr>
+        <w:t>Graceful Shutdown:</w:t>
+      </w:r>
+    </w:p>
+    <w:p>
+      <w:pPr>
+        <w:numPr>
+          <w:ilvl w:val="1"/>
+          <w:numId w:val="1"/>
+        </w:numPr>
+        <w:pBdr>
+          <w:top w:val="single" w:sz="2" w:space="0" w:color="D9D9E3"/>
+          <w:left w:val="single" w:sz="2" w:space="5" w:color="D9D9E3"/>
+          <w:bottom w:val="single" w:sz="2" w:space="0" w:color="D9D9E3"/>
+          <w:right w:val="single" w:sz="2" w:space="0" w:color="D9D9E3"/>
+        </w:pBdr>
+        <w:shd w:val="clear" w:color="auto" w:fill="F7F7F8"/>
+        <w:spacing w:after="0" w:line="240" w:lineRule="auto"/>
+        <w:rPr>
+          <w:rFonts w:ascii="Segoe UI" w:eastAsia="Times New Roman" w:hAnsi="Segoe UI" w:cs="Segoe UI"/>
+          <w:color w:val="374151"/>
+          <w:sz w:val="24"/>
+          <w:szCs w:val="24"/>
+          <w:lang w:eastAsia="en-IN"/>
+        </w:rPr>
+      </w:pPr>
+      <w:r>
+        <w:rPr>
+          <w:rFonts w:ascii="Segoe UI" w:eastAsia="Times New Roman" w:hAnsi="Segoe UI" w:cs="Segoe UI"/>
+          <w:color w:val="374151"/>
+          <w:sz w:val="24"/>
+          <w:szCs w:val="24"/>
+          <w:lang w:eastAsia="en-IN"/>
+        </w:rPr>
+        <w:t>Ensure that microservices can be gracefully shut down and restarted without affecting the system's stability.</w:t>
+      </w:r>
+    </w:p>
+    <w:p>
+      <w:pPr>
+        <w:numPr>
+          <w:ilvl w:val="0"/>
+          <w:numId w:val="1"/>
+        </w:numPr>
+        <w:pBdr>
+          <w:top w:val="single" w:sz="2" w:space="0" w:color="D9D9E3"/>
+          <w:left w:val="single" w:sz="2" w:space="5" w:color="D9D9E3"/>
+          <w:bottom w:val="single" w:sz="2" w:space="0" w:color="D9D9E3"/>
+          <w:right w:val="single" w:sz="2" w:space="0" w:color="D9D9E3"/>
+        </w:pBdr>
+        <w:shd w:val="clear" w:color="auto" w:fill="F7F7F8"/>
+        <w:spacing w:after="0" w:line="240" w:lineRule="auto"/>
+        <w:rPr>
+          <w:rFonts w:ascii="Segoe UI" w:eastAsia="Times New Roman" w:hAnsi="Segoe UI" w:cs="Segoe UI"/>
+          <w:color w:val="374151"/>
+          <w:sz w:val="24"/>
+          <w:szCs w:val="24"/>
+          <w:lang w:eastAsia="en-IN"/>
+        </w:rPr>
+      </w:pPr>
+      <w:r>
+        <w:rPr>
+          <w:rFonts w:ascii="Segoe UI" w:eastAsia="Times New Roman" w:hAnsi="Segoe UI" w:cs="Segoe UI"/>
+          <w:color w:val="374151"/>
+          <w:sz w:val="24"/>
+          <w:szCs w:val="24"/>
+          <w:lang w:eastAsia="en-IN"/>
+        </w:rPr>
+        <w:t>Documentation and Communication:</w:t>
+      </w:r>
+    </w:p>
+    <w:p>
+      <w:pPr>
+        <w:numPr>
+          <w:ilvl w:val="1"/>
+          <w:numId w:val="1"/>
+        </w:numPr>
+        <w:pBdr>
+          <w:top w:val="single" w:sz="2" w:space="0" w:color="D9D9E3"/>
+          <w:left w:val="single" w:sz="2" w:space="5" w:color="D9D9E3"/>
+          <w:bottom w:val="single" w:sz="2" w:space="0" w:color="D9D9E3"/>
+          <w:right w:val="single" w:sz="2" w:space="0" w:color="D9D9E3"/>
+        </w:pBdr>
+        <w:shd w:val="clear" w:color="auto" w:fill="F7F7F8"/>
+        <w:spacing w:after="0" w:line="240" w:lineRule="auto"/>
+        <w:rPr>
+          <w:rFonts w:ascii="Segoe UI" w:eastAsia="Times New Roman" w:hAnsi="Segoe UI" w:cs="Segoe UI"/>
+          <w:color w:val="374151"/>
+          <w:sz w:val="24"/>
+          <w:szCs w:val="24"/>
+          <w:lang w:eastAsia="en-IN"/>
+        </w:rPr>
+      </w:pPr>
+      <w:r>
+        <w:rPr>
+          <w:rFonts w:ascii="Segoe UI" w:eastAsia="Times New Roman" w:hAnsi="Segoe UI" w:cs="Segoe UI"/>
+          <w:color w:val="374151"/>
+          <w:sz w:val="24"/>
+          <w:szCs w:val="24"/>
+          <w:lang w:eastAsia="en-IN"/>
+        </w:rPr>
+        <w:t>Maintain clear and up-to-date documentation for each microservice, including API contracts and usage guidelines.</w:t>
+      </w:r>
+    </w:p>
+    <w:p>
+      <w:pPr>
+        <w:numPr>
+          <w:ilvl w:val="1"/>
+          <w:numId w:val="1"/>
+        </w:numPr>
+        <w:pBdr>
+          <w:top w:val="single" w:sz="2" w:space="0" w:color="D9D9E3"/>
+          <w:left w:val="single" w:sz="2" w:space="5" w:color="D9D9E3"/>
+          <w:bottom w:val="single" w:sz="2" w:space="0" w:color="D9D9E3"/>
+          <w:right w:val="single" w:sz="2" w:space="0" w:color="D9D9E3"/>
+        </w:pBdr>
+        <w:shd w:val="clear" w:color="auto" w:fill="F7F7F8"/>
+        <w:spacing w:after="0" w:line="240" w:lineRule="auto"/>
+        <w:rPr>
+          <w:rFonts w:ascii="Segoe UI" w:eastAsia="Times New Roman" w:hAnsi="Segoe UI" w:cs="Segoe UI"/>
+          <w:color w:val="374151"/>
+          <w:sz w:val="24"/>
+          <w:szCs w:val="24"/>
+          <w:lang w:eastAsia="en-IN"/>
+        </w:rPr>
+      </w:pPr>
+      <w:r>
+        <w:rPr>
+          <w:rFonts w:ascii="Segoe UI" w:eastAsia="Times New Roman" w:hAnsi="Segoe UI" w:cs="Segoe UI"/>
+          <w:color w:val="374151"/>
+          <w:sz w:val="24"/>
+          <w:szCs w:val="24"/>
+          <w:lang w:eastAsia="en-IN"/>
+        </w:rPr>
+        <w:t>Foster effective communication between development teams and stakeholders.</w:t>
+      </w:r>
+    </w:p>
+    <w:p>
+      <w:pPr>
+        <w:numPr>
+          <w:ilvl w:val="0"/>
+          <w:numId w:val="1"/>
+        </w:numPr>
+        <w:pBdr>
+          <w:top w:val="single" w:sz="2" w:space="0" w:color="D9D9E3"/>
+          <w:left w:val="single" w:sz="2" w:space="5" w:color="D9D9E3"/>
+          <w:bottom w:val="single" w:sz="2" w:space="0" w:color="D9D9E3"/>
+          <w:right w:val="single" w:sz="2" w:space="0" w:color="D9D9E3"/>
+        </w:pBdr>
+        <w:shd w:val="clear" w:color="auto" w:fill="F7F7F8"/>
+        <w:spacing w:after="0" w:line="240" w:lineRule="auto"/>
+        <w:rPr>
+          <w:rFonts w:ascii="Segoe UI" w:eastAsia="Times New Roman" w:hAnsi="Segoe UI" w:cs="Segoe UI"/>
+          <w:color w:val="374151"/>
+          <w:sz w:val="24"/>
+          <w:szCs w:val="24"/>
+          <w:lang w:eastAsia="en-IN"/>
+        </w:rPr>
+      </w:pPr>
+      <w:r>
+        <w:rPr>
+          <w:rFonts w:ascii="Segoe UI" w:eastAsia="Times New Roman" w:hAnsi="Segoe UI" w:cs="Segoe UI"/>
+          <w:color w:val="374151"/>
+          <w:sz w:val="24"/>
+          <w:szCs w:val="24"/>
+          <w:lang w:eastAsia="en-IN"/>
+        </w:rPr>
+        <w:t>Observability:</w:t>
+      </w:r>
+    </w:p>
+    <w:p>
+      <w:pPr>
+        <w:numPr>
+          <w:ilvl w:val="1"/>
+          <w:numId w:val="1"/>
+        </w:numPr>
+        <w:pBdr>
+          <w:top w:val="single" w:sz="2" w:space="0" w:color="D9D9E3"/>
+          <w:left w:val="single" w:sz="2" w:space="5" w:color="D9D9E3"/>
+          <w:bottom w:val="single" w:sz="2" w:space="0" w:color="D9D9E3"/>
+          <w:right w:val="single" w:sz="2" w:space="0" w:color="D9D9E3"/>
+        </w:pBdr>
+        <w:shd w:val="clear" w:color="auto" w:fill="F7F7F8"/>
+        <w:spacing w:after="0" w:line="240" w:lineRule="auto"/>
+        <w:rPr>
+          <w:rFonts w:ascii="Segoe UI" w:eastAsia="Times New Roman" w:hAnsi="Segoe UI" w:cs="Segoe UI"/>
+          <w:color w:val="374151"/>
+          <w:sz w:val="24"/>
+          <w:szCs w:val="24"/>
+          <w:lang w:eastAsia="en-IN"/>
+        </w:rPr>
+      </w:pPr>
+      <w:r>
+        <w:rPr>
+          <w:rFonts w:ascii="Segoe UI" w:eastAsia="Times New Roman" w:hAnsi="Segoe UI" w:cs="Segoe UI"/>
+          <w:color w:val="374151"/>
+          <w:sz w:val="24"/>
+          <w:szCs w:val="24"/>
+          <w:lang w:eastAsia="en-IN"/>
+        </w:rPr>
+        <w:t>Emphasize observability in microservices by logging, monitoring, and tracing the system.</w:t>
+      </w:r>
+    </w:p>
+    <w:p>
+      <w:pPr>
+        <w:numPr>
+          <w:ilvl w:val="1"/>
+          <w:numId w:val="1"/>
+        </w:numPr>
+        <w:pBdr>
+          <w:top w:val="single" w:sz="2" w:space="0" w:color="D9D9E3"/>
+          <w:left w:val="single" w:sz="2" w:space="5" w:color="D9D9E3"/>
+          <w:bottom w:val="single" w:sz="2" w:space="0" w:color="D9D9E3"/>
+          <w:right w:val="single" w:sz="2" w:space="0" w:color="D9D9E3"/>
+        </w:pBdr>
+        <w:shd w:val="clear" w:color="auto" w:fill="F7F7F8"/>
+        <w:spacing w:after="0" w:line="240" w:lineRule="auto"/>
+        <w:rPr>
+          <w:rFonts w:ascii="Segoe UI" w:eastAsia="Times New Roman" w:hAnsi="Segoe UI" w:cs="Segoe UI"/>
+          <w:color w:val="374151"/>
+          <w:sz w:val="24"/>
+          <w:szCs w:val="24"/>
+          <w:lang w:eastAsia="en-IN"/>
+        </w:rPr>
+      </w:pPr>
+      <w:r>
+        <w:rPr>
+          <w:rFonts w:ascii="Segoe UI" w:eastAsia="Times New Roman" w:hAnsi="Segoe UI" w:cs="Segoe UI"/>
+          <w:color w:val="374151"/>
+          <w:sz w:val="24"/>
+          <w:szCs w:val="24"/>
+          <w:lang w:eastAsia="en-IN"/>
+        </w:rPr>
+        <w:t>Establish consistent logging practices to facilitate debugging and troubleshooting.</w:t>
+      </w:r>
+    </w:p>
+    <w:p>
+      <w:pPr>
+        <w:pBdr>
+          <w:top w:val="single" w:sz="2" w:space="0" w:color="D9D9E3"/>
+          <w:left w:val="single" w:sz="2" w:space="0" w:color="D9D9E3"/>
+          <w:bottom w:val="single" w:sz="2" w:space="0" w:color="D9D9E3"/>
+          <w:right w:val="single" w:sz="2" w:space="0" w:color="D9D9E3"/>
+        </w:pBdr>
+        <w:shd w:val="clear" w:color="auto" w:fill="F7F7F8"/>
+        <w:spacing w:before="300" w:after="0" w:line="240" w:lineRule="auto"/>
+        <w:rPr>
+          <w:rFonts w:ascii="Segoe UI" w:eastAsia="Times New Roman" w:hAnsi="Segoe UI" w:cs="Segoe UI"/>
+          <w:color w:val="374151"/>
+          <w:sz w:val="24"/>
+          <w:szCs w:val="24"/>
+          <w:lang w:eastAsia="en-IN"/>
+        </w:rPr>
+      </w:pPr>
+      <w:r>
+        <w:rPr>
+          <w:rFonts w:ascii="Segoe UI" w:eastAsia="Times New Roman" w:hAnsi="Segoe UI" w:cs="Segoe UI"/>
+          <w:color w:val="374151"/>
+          <w:sz w:val="24"/>
+          <w:szCs w:val="24"/>
+          <w:lang w:eastAsia="en-IN"/>
+        </w:rPr>
+        <w:t>Adhering to these best practices will help you build a robust and maintainable microservices architecture, allowing your system to evolve and adapt to changing requirements effectively. However, keep in mind that microservices are not a one-size-fits-all solution, and the best approach may vary depending on your specific use case and business requirements.</w:t>
+      </w:r>
+    </w:p>
+    <w:p/>
     <w:sectPr>
       <w:pgSz w:w="11906" w:h="16838"/>
       <w:pgMar w:top="1440" w:right="1440" w:bottom="1440" w:left="1440" w:header="708" w:footer="708" w:gutter="0"/>
@@ -116,6 +1445,131 @@
     </w:sectPr>
   </w:body>
 </w:document>
+</file>
+
+<file path=word/numbering.xml><?xml version="1.0" encoding="utf-8"?>
+<w:numbering xmlns:wpc="http://schemas.microsoft.com/office/word/2010/wordprocessingCanvas" xmlns:cx="http://schemas.microsoft.com/office/drawing/2014/chartex" xmlns:cx1="http://schemas.microsoft.com/office/drawing/2015/9/8/chartex" xmlns:cx2="http://schemas.microsoft.com/office/drawing/2015/10/21/chartex" xmlns:cx3="http://schemas.microsoft.com/office/drawing/2016/5/9/chartex" xmlns:cx4="http://schemas.microsoft.com/office/drawing/2016/5/10/chartex" xmlns:cx5="http://schemas.microsoft.com/office/drawing/2016/5/11/chartex" xmlns:cx6="http://schemas.microsoft.com/office/drawing/2016/5/12/chartex" xmlns:cx7="http://schemas.microsoft.com/office/drawing/2016/5/13/chartex" xmlns:cx8="http://schemas.microsoft.com/office/drawing/2016/5/14/chartex" xmlns:mc="http://schemas.openxmlformats.org/markup-compatibility/2006" xmlns:aink="http://schemas.microsoft.com/office/drawing/2016/ink" xmlns:am3d="http://schemas.microsoft.com/office/drawing/2017/model3d" xmlns:o="urn:schemas-microsoft-com:office:office" xmlns:oel="http://schemas.microsoft.com/office/2019/extlst" xmlns:r="http://schemas.openxmlformats.org/officeDocument/2006/relationships" xmlns:m="http://schemas.openxmlformats.org/officeDocument/2006/math" xmlns:v="urn:schemas-microsoft-com:vml" xmlns:wp14="http://schemas.microsoft.com/office/word/2010/wordprocessingDrawing" xmlns:wp="http://schemas.openxmlformats.org/drawingml/2006/wordprocessingDrawing" xmlns:w10="urn:schemas-microsoft-com:office:word" xmlns:w="http://schemas.openxmlformats.org/wordprocessingml/2006/main" xmlns:w14="http://schemas.microsoft.com/office/word/2010/wordml" xmlns:w15="http://schemas.microsoft.com/office/word/2012/wordml" xmlns:w16cex="http://schemas.microsoft.com/office/word/2018/wordml/cex" xmlns:w16cid="http://schemas.microsoft.com/office/word/2016/wordml/cid" xmlns:w16="http://schemas.microsoft.com/office/word/2018/wordml" xmlns:w16sdtdh="http://schemas.microsoft.com/office/word/2020/wordml/sdtdatahash" xmlns:w16se="http://schemas.microsoft.com/office/word/2015/wordml/symex" xmlns:wpg="http://schemas.microsoft.com/office/word/2010/wordprocessingGroup" xmlns:wpi="http://schemas.microsoft.com/office/word/2010/wordprocessingInk" xmlns:wne="http://schemas.microsoft.com/office/word/2006/wordml" xmlns:wps="http://schemas.microsoft.com/office/word/2010/wordprocessingShape" mc:Ignorable="w14 w15 w16se w16cid w16 w16cex w16sdtdh wp14">
+  <w:abstractNum w:abstractNumId="0" w15:restartNumberingAfterBreak="0">
+    <w:nsid w:val="26A124D8"/>
+    <w:multiLevelType w:val="multilevel"/>
+    <w:tmpl w:val="3EEC6E18"/>
+    <w:lvl w:ilvl="0">
+      <w:start w:val="1"/>
+      <w:numFmt w:val="decimal"/>
+      <w:lvlText w:val="%1."/>
+      <w:lvlJc w:val="left"/>
+      <w:pPr>
+        <w:tabs>
+          <w:tab w:val="num" w:pos="720"/>
+        </w:tabs>
+        <w:ind w:left="720" w:hanging="360"/>
+      </w:pPr>
+    </w:lvl>
+    <w:lvl w:ilvl="1">
+      <w:start w:val="1"/>
+      <w:numFmt w:val="bullet"/>
+      <w:lvlText w:val=""/>
+      <w:lvlJc w:val="left"/>
+      <w:pPr>
+        <w:tabs>
+          <w:tab w:val="num" w:pos="1440"/>
+        </w:tabs>
+        <w:ind w:left="1440" w:hanging="360"/>
+      </w:pPr>
+      <w:rPr>
+        <w:rFonts w:ascii="Symbol" w:hAnsi="Symbol" w:hint="default"/>
+        <w:sz w:val="20"/>
+      </w:rPr>
+    </w:lvl>
+    <w:lvl w:ilvl="2" w:tentative="1">
+      <w:start w:val="1"/>
+      <w:numFmt w:val="decimal"/>
+      <w:lvlText w:val="%3."/>
+      <w:lvlJc w:val="left"/>
+      <w:pPr>
+        <w:tabs>
+          <w:tab w:val="num" w:pos="2160"/>
+        </w:tabs>
+        <w:ind w:left="2160" w:hanging="360"/>
+      </w:pPr>
+    </w:lvl>
+    <w:lvl w:ilvl="3" w:tentative="1">
+      <w:start w:val="1"/>
+      <w:numFmt w:val="decimal"/>
+      <w:lvlText w:val="%4."/>
+      <w:lvlJc w:val="left"/>
+      <w:pPr>
+        <w:tabs>
+          <w:tab w:val="num" w:pos="2880"/>
+        </w:tabs>
+        <w:ind w:left="2880" w:hanging="360"/>
+      </w:pPr>
+    </w:lvl>
+    <w:lvl w:ilvl="4" w:tentative="1">
+      <w:start w:val="1"/>
+      <w:numFmt w:val="decimal"/>
+      <w:lvlText w:val="%5."/>
+      <w:lvlJc w:val="left"/>
+      <w:pPr>
+        <w:tabs>
+          <w:tab w:val="num" w:pos="3600"/>
+        </w:tabs>
+        <w:ind w:left="3600" w:hanging="360"/>
+      </w:pPr>
+    </w:lvl>
+    <w:lvl w:ilvl="5" w:tentative="1">
+      <w:start w:val="1"/>
+      <w:numFmt w:val="decimal"/>
+      <w:lvlText w:val="%6."/>
+      <w:lvlJc w:val="left"/>
+      <w:pPr>
+        <w:tabs>
+          <w:tab w:val="num" w:pos="4320"/>
+        </w:tabs>
+        <w:ind w:left="4320" w:hanging="360"/>
+      </w:pPr>
+    </w:lvl>
+    <w:lvl w:ilvl="6" w:tentative="1">
+      <w:start w:val="1"/>
+      <w:numFmt w:val="decimal"/>
+      <w:lvlText w:val="%7."/>
+      <w:lvlJc w:val="left"/>
+      <w:pPr>
+        <w:tabs>
+          <w:tab w:val="num" w:pos="5040"/>
+        </w:tabs>
+        <w:ind w:left="5040" w:hanging="360"/>
+      </w:pPr>
+    </w:lvl>
+    <w:lvl w:ilvl="7" w:tentative="1">
+      <w:start w:val="1"/>
+      <w:numFmt w:val="decimal"/>
+      <w:lvlText w:val="%8."/>
+      <w:lvlJc w:val="left"/>
+      <w:pPr>
+        <w:tabs>
+          <w:tab w:val="num" w:pos="5760"/>
+        </w:tabs>
+        <w:ind w:left="5760" w:hanging="360"/>
+      </w:pPr>
+    </w:lvl>
+    <w:lvl w:ilvl="8" w:tentative="1">
+      <w:start w:val="1"/>
+      <w:numFmt w:val="decimal"/>
+      <w:lvlText w:val="%9."/>
+      <w:lvlJc w:val="left"/>
+      <w:pPr>
+        <w:tabs>
+          <w:tab w:val="num" w:pos="6480"/>
+        </w:tabs>
+        <w:ind w:left="6480" w:hanging="360"/>
+      </w:pPr>
+    </w:lvl>
+  </w:abstractNum>
+  <w:num w:numId="1" w16cid:durableId="158160289">
+    <w:abstractNumId w:val="0"/>
+  </w:num>
+</w:numbering>
 </file>
 
 <file path=word/styles.xml><?xml version="1.0" encoding="utf-8"?>
@@ -555,6 +2009,23 @@
       <w:bCs/>
     </w:rPr>
   </w:style>
+  <w:style w:type="paragraph" w:styleId="NormalWeb">
+    <w:name w:val="Normal (Web)"/>
+    <w:basedOn w:val="Normal"/>
+    <w:uiPriority w:val="99"/>
+    <w:semiHidden/>
+    <w:unhideWhenUsed/>
+    <w:rsid w:val="00B75B01"/>
+    <w:pPr>
+      <w:spacing w:before="100" w:beforeAutospacing="1" w:after="100" w:afterAutospacing="1" w:line="240" w:lineRule="auto"/>
+    </w:pPr>
+    <w:rPr>
+      <w:rFonts w:ascii="Times New Roman" w:eastAsia="Times New Roman" w:hAnsi="Times New Roman" w:cs="Times New Roman"/>
+      <w:sz w:val="24"/>
+      <w:szCs w:val="24"/>
+      <w:lang w:eastAsia="en-IN"/>
+    </w:rPr>
+  </w:style>
 </w:styles>
 </file>
 

</xml_diff>